<commit_message>
add combine result, update usermanual
</commit_message>
<xml_diff>
--- a/Program/user_manual.docx
+++ b/Program/user_manual.docx
@@ -285,13 +285,23 @@
         </w:rPr>
         <w:t xml:space="preserve">ด้วยคำสั่ง </w:t>
       </w:r>
-      <w:r>
-        <w:rPr>
-          <w:rFonts w:ascii="TH SarabunPSK" w:hAnsi="TH SarabunPSK" w:cs="TH SarabunPSK"/>
-          <w:sz w:val="32"/>
-          <w:szCs w:val="32"/>
-        </w:rPr>
-        <w:t>py -m pip install pandas</w:t>
+      <w:proofErr w:type="spellStart"/>
+      <w:r>
+        <w:rPr>
+          <w:rFonts w:ascii="TH SarabunPSK" w:hAnsi="TH SarabunPSK" w:cs="TH SarabunPSK"/>
+          <w:sz w:val="32"/>
+          <w:szCs w:val="32"/>
+        </w:rPr>
+        <w:t>py</w:t>
+      </w:r>
+      <w:proofErr w:type="spellEnd"/>
+      <w:r>
+        <w:rPr>
+          <w:rFonts w:ascii="TH SarabunPSK" w:hAnsi="TH SarabunPSK" w:cs="TH SarabunPSK"/>
+          <w:sz w:val="32"/>
+          <w:szCs w:val="32"/>
+        </w:rPr>
+        <w:t xml:space="preserve"> -m pip install pandas</w:t>
       </w:r>
     </w:p>
     <w:p>
@@ -319,7 +329,25 @@
           <w:szCs w:val="32"/>
         </w:rPr>
         <w:tab/>
-        <w:t xml:space="preserve">- Openpyxl </w:t>
+        <w:t xml:space="preserve">- </w:t>
+      </w:r>
+      <w:proofErr w:type="spellStart"/>
+      <w:r>
+        <w:rPr>
+          <w:rFonts w:ascii="TH SarabunPSK" w:hAnsi="TH SarabunPSK" w:cs="TH SarabunPSK"/>
+          <w:sz w:val="32"/>
+          <w:szCs w:val="32"/>
+        </w:rPr>
+        <w:t>Openpyxl</w:t>
+      </w:r>
+      <w:proofErr w:type="spellEnd"/>
+      <w:r>
+        <w:rPr>
+          <w:rFonts w:ascii="TH SarabunPSK" w:hAnsi="TH SarabunPSK" w:cs="TH SarabunPSK"/>
+          <w:sz w:val="32"/>
+          <w:szCs w:val="32"/>
+        </w:rPr>
+        <w:t xml:space="preserve"> </w:t>
       </w:r>
       <w:r>
         <w:rPr>
@@ -330,14 +358,25 @@
         </w:rPr>
         <w:t xml:space="preserve">ด้วยคำสั่ง </w:t>
       </w:r>
-      <w:r>
-        <w:rPr>
-          <w:rFonts w:ascii="TH SarabunPSK" w:hAnsi="TH SarabunPSK" w:cs="TH SarabunPSK"/>
-          <w:sz w:val="32"/>
-          <w:szCs w:val="32"/>
-        </w:rPr>
-        <w:t xml:space="preserve">py -m pip install </w:t>
-      </w:r>
+      <w:proofErr w:type="spellStart"/>
+      <w:r>
+        <w:rPr>
+          <w:rFonts w:ascii="TH SarabunPSK" w:hAnsi="TH SarabunPSK" w:cs="TH SarabunPSK"/>
+          <w:sz w:val="32"/>
+          <w:szCs w:val="32"/>
+        </w:rPr>
+        <w:t>py</w:t>
+      </w:r>
+      <w:proofErr w:type="spellEnd"/>
+      <w:r>
+        <w:rPr>
+          <w:rFonts w:ascii="TH SarabunPSK" w:hAnsi="TH SarabunPSK" w:cs="TH SarabunPSK"/>
+          <w:sz w:val="32"/>
+          <w:szCs w:val="32"/>
+        </w:rPr>
+        <w:t xml:space="preserve"> -m pip install </w:t>
+      </w:r>
+      <w:proofErr w:type="spellStart"/>
       <w:r>
         <w:rPr>
           <w:rFonts w:ascii="TH SarabunPSK" w:hAnsi="TH SarabunPSK" w:cs="TH SarabunPSK"/>
@@ -346,6 +385,7 @@
         </w:rPr>
         <w:t>openpyxl</w:t>
       </w:r>
+      <w:proofErr w:type="spellEnd"/>
     </w:p>
     <w:p>
       <w:pPr>
@@ -944,7 +984,40 @@
           <w:szCs w:val="32"/>
           <w:cs/>
         </w:rPr>
-        <w:t xml:space="preserve"> โดยโปรแกรมจะทำการกรองข้อมูลที่ไม่ตรงกับเงื่อนไขออกมา</w:t>
+        <w:t xml:space="preserve"> โดยโปรแกรมจะทำการกรองข้อมูลที่ตรงกับ</w:t>
+      </w:r>
+      <w:r>
+        <w:rPr>
+          <w:rFonts w:ascii="TH SarabunPSK" w:hAnsi="TH SarabunPSK" w:cs="TH SarabunPSK"/>
+          <w:sz w:val="32"/>
+          <w:szCs w:val="32"/>
+        </w:rPr>
+        <w:t xml:space="preserve"> R</w:t>
+      </w:r>
+      <w:r>
+        <w:rPr>
+          <w:rFonts w:ascii="TH SarabunPSK" w:hAnsi="TH SarabunPSK" w:cs="TH SarabunPSK"/>
+          <w:sz w:val="32"/>
+          <w:szCs w:val="32"/>
+        </w:rPr>
+        <w:t>egular expression</w:t>
+      </w:r>
+      <w:r>
+        <w:rPr>
+          <w:rFonts w:ascii="TH SarabunPSK" w:hAnsi="TH SarabunPSK" w:cs="TH SarabunPSK"/>
+          <w:sz w:val="32"/>
+          <w:szCs w:val="32"/>
+        </w:rPr>
+        <w:t xml:space="preserve"> </w:t>
+      </w:r>
+      <w:r>
+        <w:rPr>
+          <w:rFonts w:ascii="TH SarabunPSK" w:hAnsi="TH SarabunPSK" w:cs="TH SarabunPSK" w:hint="cs"/>
+          <w:sz w:val="32"/>
+          <w:szCs w:val="32"/>
+          <w:cs/>
+        </w:rPr>
+        <w:t>ออกมา</w:t>
       </w:r>
     </w:p>
     <w:p>
@@ -1262,7 +1335,25 @@
           <w:sz w:val="32"/>
           <w:szCs w:val="32"/>
         </w:rPr>
-        <w:t xml:space="preserve">Program/ Filter_result </w:t>
+        <w:t xml:space="preserve">Program/ </w:t>
+      </w:r>
+      <w:proofErr w:type="spellStart"/>
+      <w:r>
+        <w:rPr>
+          <w:rFonts w:ascii="TH SarabunPSK" w:hAnsi="TH SarabunPSK" w:cs="TH SarabunPSK"/>
+          <w:sz w:val="32"/>
+          <w:szCs w:val="32"/>
+        </w:rPr>
+        <w:t>Filter_result</w:t>
+      </w:r>
+      <w:proofErr w:type="spellEnd"/>
+      <w:r>
+        <w:rPr>
+          <w:rFonts w:ascii="TH SarabunPSK" w:hAnsi="TH SarabunPSK" w:cs="TH SarabunPSK"/>
+          <w:sz w:val="32"/>
+          <w:szCs w:val="32"/>
+        </w:rPr>
+        <w:t xml:space="preserve"> </w:t>
       </w:r>
       <w:r>
         <w:rPr>
@@ -1324,7 +1415,7 @@
           <w:szCs w:val="32"/>
           <w:cs/>
         </w:rPr>
-        <w:t>ที่ได้จะเป็นข้อมูลที่ไม่ตรงตามเงื่อนไขที่กำหนด</w:t>
+        <w:t>ที่ได้จะเป็นข้อมูลที่ตรงตามเงื่อนไขที่กำหนด</w:t>
       </w:r>
       <w:r>
         <w:rPr>

</xml_diff>

<commit_message>
update user manual, add example
</commit_message>
<xml_diff>
--- a/Program/user_manual.docx
+++ b/Program/user_manual.docx
@@ -419,82 +419,20 @@
       </w:r>
       <w:r>
         <w:rPr>
-          <w:rFonts w:ascii="TH SarabunPSK" w:hAnsi="TH SarabunPSK" w:cs="TH SarabunPSK" w:hint="cs"/>
-          <w:sz w:val="32"/>
-          <w:szCs w:val="32"/>
-          <w:cs/>
-        </w:rPr>
-        <w:t>โปรแกรมนี้ใช้สำหรับกรองข้อมูลที่ไม่ตรงตามเงื่อนไข</w:t>
-      </w:r>
-      <w:r>
-        <w:rPr>
-          <w:rFonts w:ascii="TH SarabunPSK" w:hAnsi="TH SarabunPSK" w:cs="TH SarabunPSK" w:hint="cs"/>
-          <w:sz w:val="32"/>
-          <w:szCs w:val="32"/>
-          <w:cs/>
-        </w:rPr>
-        <w:t xml:space="preserve"> และสามารถ</w:t>
-      </w:r>
-      <w:r>
-        <w:rPr>
-          <w:rFonts w:ascii="TH SarabunPSK" w:hAnsi="TH SarabunPSK" w:cs="TH SarabunPSK" w:hint="cs"/>
-          <w:sz w:val="32"/>
-          <w:szCs w:val="32"/>
-          <w:cs/>
-        </w:rPr>
-        <w:t>เพิ่ม</w:t>
-      </w:r>
-      <w:r>
-        <w:rPr>
-          <w:rFonts w:ascii="TH SarabunPSK" w:hAnsi="TH SarabunPSK" w:cs="TH SarabunPSK" w:hint="cs"/>
-          <w:sz w:val="32"/>
-          <w:szCs w:val="32"/>
-          <w:cs/>
-        </w:rPr>
-        <w:t>เงื่อนไขได้โดย</w:t>
-      </w:r>
-      <w:r>
-        <w:rPr>
-          <w:rFonts w:ascii="TH SarabunPSK" w:hAnsi="TH SarabunPSK" w:cs="TH SarabunPSK" w:hint="cs"/>
-          <w:sz w:val="32"/>
-          <w:szCs w:val="32"/>
-          <w:cs/>
-        </w:rPr>
-        <w:t>เขียน</w:t>
-      </w:r>
-      <w:r>
-        <w:rPr>
-          <w:rFonts w:ascii="TH SarabunPSK" w:hAnsi="TH SarabunPSK" w:cs="TH SarabunPSK" w:hint="cs"/>
-          <w:sz w:val="32"/>
-          <w:szCs w:val="32"/>
-          <w:cs/>
-        </w:rPr>
-        <w:t xml:space="preserve"> </w:t>
-      </w:r>
-      <w:r>
-        <w:rPr>
-          <w:rFonts w:ascii="TH SarabunPSK" w:hAnsi="TH SarabunPSK" w:cs="TH SarabunPSK"/>
-          <w:sz w:val="32"/>
-          <w:szCs w:val="32"/>
-        </w:rPr>
-        <w:t>Regular expression</w:t>
-      </w:r>
-      <w:r>
-        <w:rPr>
-          <w:rFonts w:ascii="TH SarabunPSK" w:hAnsi="TH SarabunPSK" w:cs="TH SarabunPSK"/>
-          <w:sz w:val="32"/>
-          <w:szCs w:val="32"/>
-        </w:rPr>
-        <w:t xml:space="preserve"> </w:t>
-      </w:r>
-      <w:r>
-        <w:rPr>
-          <w:rFonts w:ascii="TH SarabunPSK" w:hAnsi="TH SarabunPSK" w:cs="TH SarabunPSK" w:hint="cs"/>
-          <w:sz w:val="32"/>
-          <w:szCs w:val="32"/>
-          <w:cs/>
-        </w:rPr>
-        <w:t>ตามเงื่อนไขที่กำหนด</w:t>
+          <w:rFonts w:ascii="TH SarabunPSK" w:hAnsi="TH SarabunPSK" w:cs="TH SarabunPSK"/>
+          <w:sz w:val="32"/>
+          <w:szCs w:val="32"/>
+          <w:cs/>
+        </w:rPr>
+        <w:t xml:space="preserve">โปรแกรมนี้ออกแบบมาเพื่อคัดกรองข้อมูลตามเงื่อนไขที่กำหนด โดยผู้ใช้สามารถเพิ่มและปรับแต่งเงื่อนไขได้ด้วยการใช้ </w:t>
+      </w:r>
+      <w:r>
+        <w:rPr>
+          <w:rFonts w:ascii="TH SarabunPSK" w:hAnsi="TH SarabunPSK" w:cs="TH SarabunPSK"/>
+          <w:sz w:val="32"/>
+          <w:szCs w:val="32"/>
+        </w:rPr>
+        <w:t>Regular Expression</w:t>
       </w:r>
     </w:p>
     <w:p>
@@ -1472,7 +1410,6 @@
           <w:rFonts w:ascii="TH SarabunPSK" w:hAnsi="TH SarabunPSK" w:cs="TH SarabunPSK" w:hint="cs"/>
           <w:sz w:val="32"/>
           <w:szCs w:val="32"/>
-          <w:cs/>
         </w:rPr>
       </w:pPr>
       <w:r>

</xml_diff>